<commit_message>
Columns code update and Prometheus R&D Document update
</commit_message>
<xml_diff>
--- a/R&D/Performance Monitoring Tools/Prometheus/Word Files/Prometheus.docx
+++ b/R&D/Performance Monitoring Tools/Prometheus/Word Files/Prometheus.docx
@@ -49,19 +49,11 @@
                                 <w:color w:val="FFFFFF" w:themeColor="background1"/>
                               </w:rPr>
                             </w:pPr>
-                            <w:proofErr w:type="spellStart"/>
                             <w:r>
                               <w:rPr>
                                 <w:color w:val="FFFFFF" w:themeColor="background1"/>
                               </w:rPr>
-                              <w:t>Maullik</w:t>
-                            </w:r>
-                            <w:proofErr w:type="spellEnd"/>
-                            <w:r>
-                              <w:rPr>
-                                <w:color w:val="FFFFFF" w:themeColor="background1"/>
-                              </w:rPr>
-                              <w:t xml:space="preserve"> Bhatt</w:t>
+                              <w:t>Maulik Bhatt</w:t>
                             </w:r>
                           </w:p>
                         </w:sdtContent>
@@ -173,6 +165,13 @@
         </w:p>
         <w:sdt>
           <w:sdtPr>
+            <w:rPr>
+              <w:caps w:val="0"/>
+              <w:color w:val="auto"/>
+              <w:spacing w:val="0"/>
+              <w:sz w:val="20"/>
+              <w:szCs w:val="20"/>
+            </w:rPr>
             <w:id w:val="1597442774"/>
             <w:docPartObj>
               <w:docPartGallery w:val="Table of Contents"/>
@@ -183,12 +182,7 @@
             <w:rPr>
               <w:b/>
               <w:bCs/>
-              <w:caps w:val="0"/>
               <w:noProof/>
-              <w:color w:val="auto"/>
-              <w:spacing w:val="0"/>
-              <w:sz w:val="20"/>
-              <w:szCs w:val="20"/>
             </w:rPr>
           </w:sdtEndPr>
           <w:sdtContent>
@@ -1134,12 +1128,12 @@
       <w:pPr>
         <w:pStyle w:val="Heading2"/>
       </w:pPr>
-      <w:bookmarkStart w:id="3" w:name="Xca25ef526f3c420357e7d5598f797e93ea10d06"/>
-      <w:bookmarkStart w:id="4" w:name="_Toc191376406"/>
+      <w:bookmarkStart w:id="3" w:name="_Toc191376406"/>
+      <w:bookmarkStart w:id="4" w:name="Xca25ef526f3c420357e7d5598f797e93ea10d06"/>
       <w:r>
         <w:t>What Can Be Monitored? (Performance Metrics List)</w:t>
       </w:r>
-      <w:bookmarkEnd w:id="4"/>
+      <w:bookmarkEnd w:id="3"/>
     </w:p>
     <w:tbl>
       <w:tblPr>
@@ -1966,13 +1960,13 @@
       <w:pPr>
         <w:pStyle w:val="Heading2"/>
       </w:pPr>
-      <w:bookmarkStart w:id="5" w:name="Xf223293f2d49e32d586845b2834061c2cc35371"/>
-      <w:bookmarkStart w:id="6" w:name="_Toc191376407"/>
-      <w:bookmarkEnd w:id="3"/>
+      <w:bookmarkStart w:id="5" w:name="_Toc191376407"/>
+      <w:bookmarkStart w:id="6" w:name="Xf223293f2d49e32d586845b2834061c2cc35371"/>
+      <w:bookmarkEnd w:id="4"/>
       <w:r>
         <w:t>Prometheus vs. MySQL Built-in Performance Tools: Which is Better?</w:t>
       </w:r>
-      <w:bookmarkEnd w:id="6"/>
+      <w:bookmarkEnd w:id="5"/>
     </w:p>
     <w:tbl>
       <w:tblPr>
@@ -2529,20 +2523,20 @@
       <w:pPr>
         <w:pStyle w:val="Heading2"/>
       </w:pPr>
-      <w:bookmarkStart w:id="7" w:name="which-one-should-you-use"/>
-      <w:bookmarkStart w:id="8" w:name="_Toc191376408"/>
-      <w:bookmarkEnd w:id="5"/>
+      <w:bookmarkStart w:id="7" w:name="_Toc191376408"/>
+      <w:bookmarkStart w:id="8" w:name="which-one-should-you-use"/>
+      <w:bookmarkEnd w:id="6"/>
       <w:r>
         <w:t>Which One Should You Use?</w:t>
       </w:r>
-      <w:bookmarkEnd w:id="8"/>
+      <w:bookmarkEnd w:id="7"/>
     </w:p>
     <w:p>
       <w:pPr>
         <w:pStyle w:val="Heading3"/>
       </w:pPr>
-      <w:bookmarkStart w:id="9" w:name="use-prometheus-if"/>
-      <w:bookmarkStart w:id="10" w:name="_Toc191376409"/>
+      <w:bookmarkStart w:id="9" w:name="_Toc191376409"/>
+      <w:bookmarkStart w:id="10" w:name="use-prometheus-if"/>
       <w:r>
         <w:rPr>
           <w:rFonts w:ascii="Segoe UI Emoji" w:hAnsi="Segoe UI Emoji" w:cs="Segoe UI Emoji"/>
@@ -2552,7 +2546,7 @@
       <w:r>
         <w:t xml:space="preserve"> Use Prometheus if:</w:t>
       </w:r>
-      <w:bookmarkEnd w:id="10"/>
+      <w:bookmarkEnd w:id="9"/>
     </w:p>
     <w:p>
       <w:pPr>
@@ -2631,9 +2625,9 @@
       <w:pPr>
         <w:pStyle w:val="Heading3"/>
       </w:pPr>
-      <w:bookmarkStart w:id="11" w:name="use-mysql-built-in-tools-if"/>
-      <w:bookmarkStart w:id="12" w:name="_Toc191376410"/>
-      <w:bookmarkEnd w:id="9"/>
+      <w:bookmarkStart w:id="11" w:name="_Toc191376410"/>
+      <w:bookmarkStart w:id="12" w:name="use-mysql-built-in-tools-if"/>
+      <w:bookmarkEnd w:id="10"/>
       <w:r>
         <w:rPr>
           <w:rFonts w:ascii="Segoe UI Emoji" w:hAnsi="Segoe UI Emoji" w:cs="Segoe UI Emoji"/>
@@ -2643,7 +2637,7 @@
       <w:r>
         <w:t xml:space="preserve"> Use MySQL Built-in Tools if:</w:t>
       </w:r>
-      <w:bookmarkEnd w:id="12"/>
+      <w:bookmarkEnd w:id="11"/>
     </w:p>
     <w:p>
       <w:pPr>
@@ -2721,25 +2715,25 @@
       <w:pPr>
         <w:pStyle w:val="Heading2"/>
       </w:pPr>
-      <w:bookmarkStart w:id="13" w:name="final-verdict-which-one-is-better"/>
-      <w:bookmarkStart w:id="14" w:name="_Toc191376411"/>
-      <w:bookmarkEnd w:id="7"/>
-      <w:bookmarkEnd w:id="11"/>
+      <w:bookmarkStart w:id="13" w:name="_Toc191376411"/>
+      <w:bookmarkStart w:id="14" w:name="final-verdict-which-one-is-better"/>
+      <w:bookmarkEnd w:id="8"/>
+      <w:bookmarkEnd w:id="12"/>
       <w:r>
         <w:t>Final Verdict: Which One is Better?</w:t>
       </w:r>
-      <w:bookmarkEnd w:id="14"/>
+      <w:bookmarkEnd w:id="13"/>
     </w:p>
     <w:p>
       <w:pPr>
         <w:pStyle w:val="Heading3"/>
       </w:pPr>
-      <w:bookmarkStart w:id="15" w:name="Xbda7d0a610891c6182725ae115c548c68fc4ba8"/>
-      <w:bookmarkStart w:id="16" w:name="_Toc191376412"/>
+      <w:bookmarkStart w:id="15" w:name="_Toc191376412"/>
+      <w:bookmarkStart w:id="16" w:name="Xbda7d0a610891c6182725ae115c548c68fc4ba8"/>
       <w:r>
         <w:t>For General Monitoring → Prometheus is Better</w:t>
       </w:r>
-      <w:bookmarkEnd w:id="16"/>
+      <w:bookmarkEnd w:id="15"/>
     </w:p>
     <w:p>
       <w:pPr>
@@ -2769,13 +2763,13 @@
       <w:pPr>
         <w:pStyle w:val="Heading3"/>
       </w:pPr>
-      <w:bookmarkStart w:id="17" w:name="Xa83b232803c0391fff6ff9c5efca1d32fa4b596"/>
-      <w:bookmarkStart w:id="18" w:name="_Toc191376413"/>
-      <w:bookmarkEnd w:id="15"/>
+      <w:bookmarkStart w:id="17" w:name="_Toc191376413"/>
+      <w:bookmarkStart w:id="18" w:name="Xa83b232803c0391fff6ff9c5efca1d32fa4b596"/>
+      <w:bookmarkEnd w:id="16"/>
       <w:r>
         <w:t>For Deep Query Analysis → MySQL Performance Schema is Better</w:t>
       </w:r>
-      <w:bookmarkEnd w:id="18"/>
+      <w:bookmarkEnd w:id="17"/>
     </w:p>
     <w:p>
       <w:pPr>
@@ -2805,14 +2799,14 @@
       <w:pPr>
         <w:pStyle w:val="Heading2"/>
       </w:pPr>
-      <w:bookmarkStart w:id="19" w:name="recommended-approach-for-rd"/>
-      <w:bookmarkStart w:id="20" w:name="_Toc191376414"/>
-      <w:bookmarkEnd w:id="13"/>
-      <w:bookmarkEnd w:id="17"/>
+      <w:bookmarkStart w:id="19" w:name="_Toc191376414"/>
+      <w:bookmarkStart w:id="20" w:name="recommended-approach-for-rd"/>
+      <w:bookmarkEnd w:id="14"/>
+      <w:bookmarkEnd w:id="18"/>
       <w:r>
         <w:t>Recommended Approach for R&amp;D</w:t>
       </w:r>
-      <w:bookmarkEnd w:id="20"/>
+      <w:bookmarkEnd w:id="19"/>
     </w:p>
     <w:p>
       <w:pPr>
@@ -2858,7 +2852,7 @@
         <w:t>Use MySQL Workbench for graphical performance reports and query tuning.</w:t>
       </w:r>
       <w:bookmarkEnd w:id="0"/>
-      <w:bookmarkEnd w:id="19"/>
+      <w:bookmarkEnd w:id="20"/>
     </w:p>
     <w:sectPr>
       <w:pgSz w:w="12240" w:h="15840"/>

</xml_diff>